<commit_message>
Docs: Article özet and abstract parts written.
</commit_message>
<xml_diff>
--- a/assets/docs/Ahmet Oğuz Ergin - Innova.docx
+++ b/assets/docs/Ahmet Oğuz Ergin - Innova.docx
@@ -7,39 +7,19 @@
         <w:pStyle w:val="Heading1"/>
         <w:spacing w:line="276" w:lineRule="auto"/>
         <w:rPr>
+          <w:b w:val="0"/>
+          <w:sz w:val="22"/>
+          <w:szCs w:val="22"/>
+          <w:lang w:val="en-GB"/>
+        </w:rPr>
+      </w:pPr>
+      <w:r>
+        <w:rPr>
           <w:rFonts w:cs="Times New Roman"/>
           <w:sz w:val="22"/>
           <w:szCs w:val="22"/>
         </w:rPr>
-      </w:pPr>
-      <w:r>
-        <w:rPr>
-          <w:rFonts w:cs="Times New Roman"/>
-          <w:sz w:val="22"/>
-          <w:szCs w:val="22"/>
-        </w:rPr>
-        <w:t xml:space="preserve">BİLDİRİ BAŞLIĞI </w:t>
-      </w:r>
-    </w:p>
-    <w:p>
-      <w:pPr>
-        <w:spacing w:line="276" w:lineRule="auto"/>
-        <w:jc w:val="center"/>
-        <w:rPr>
-          <w:b/>
-          <w:sz w:val="22"/>
-          <w:szCs w:val="22"/>
-          <w:lang w:val="en-GB"/>
-        </w:rPr>
-      </w:pPr>
-      <w:r>
-        <w:rPr>
-          <w:b/>
-          <w:sz w:val="22"/>
-          <w:szCs w:val="22"/>
-          <w:lang w:val="en-GB"/>
-        </w:rPr>
-        <w:t>PAPER TITLE</w:t>
+        <w:t>HASTALIK TEŞHİS KARAR DESTEK SİSTEMİ</w:t>
       </w:r>
     </w:p>
     <w:p>
@@ -94,7 +74,7 @@
           <w:sz w:val="22"/>
           <w:szCs w:val="22"/>
         </w:rPr>
-        <w:t>Yazar-1 Adı Soyadı</w:t>
+        <w:t>Ahmet Oğuz Ergin</w:t>
       </w:r>
     </w:p>
     <w:p>
@@ -157,14 +137,14 @@
           <w:sz w:val="22"/>
           <w:szCs w:val="22"/>
         </w:rPr>
-        <w:t>Yazar-1 Adres</w:t>
-      </w:r>
-      <w:r>
-        <w:rPr>
-          <w:sz w:val="22"/>
-          <w:szCs w:val="22"/>
-        </w:rPr>
-        <w:t>i</w:t>
+        <w:t>Türkiye, Anka</w:t>
+      </w:r>
+      <w:r>
+        <w:rPr>
+          <w:sz w:val="22"/>
+          <w:szCs w:val="22"/>
+        </w:rPr>
+        <w:t xml:space="preserve">ra Basınevleri Cad., Emrah Mah., Gülhane Lojmanları. </w:t>
       </w:r>
     </w:p>
     <w:p>
@@ -209,14 +189,31 @@
           <w:szCs w:val="22"/>
           <w:lang w:eastAsia="tr-TR"/>
         </w:rPr>
-        <w:t>Lorem ipsum dolor sit amet, consectetur adipiscing elit. Quisque finibus, diam a tempor tempus, magna ex pulvinar ipsum, sed mattis ante ipsum vitae erat. Sed posuere ante sed eleifend commodo. Maecenas a tortor id massa ultrices commodo. Ut facilisis enim ut odio mollis sodales. Duis vel aliquet lectus, quis consectetur arcu. Cras diam sapien, hendrerit eget feugiat ac, pharetra id est. Etiam luctus dui velit, vel suscipit ex porttitor a. Nunc velit ante, ultricies a nibh sit amet, aliquam malesuada lectus. Maecenas sit amet bibendum mauris, et elementum arcu. Fusce eu eleifend turpis. Nulla laoreet orci diam, blandit dictum leo congue et. Sed vitae diam euismod, finibus purus id, bibendum odio. Morbi nec sapien et purus sodales molestie sed ut ex</w:t>
-      </w:r>
-      <w:r>
-        <w:rPr>
-          <w:sz w:val="22"/>
-          <w:szCs w:val="22"/>
-        </w:rPr>
-        <w:t>.</w:t>
+        <w:t xml:space="preserve">Bu makalede, Python programlama dili kullanılarak geliştirilen </w:t>
+      </w:r>
+      <w:r>
+        <w:rPr>
+          <w:sz w:val="22"/>
+          <w:szCs w:val="22"/>
+          <w:lang w:eastAsia="tr-TR"/>
+        </w:rPr>
+        <w:t>b</w:t>
+      </w:r>
+      <w:r>
+        <w:rPr>
+          <w:sz w:val="22"/>
+          <w:szCs w:val="22"/>
+          <w:lang w:eastAsia="tr-TR"/>
+        </w:rPr>
+        <w:t>ir Hastalık Teşhis Karar Destek Sistemi</w:t>
+      </w:r>
+      <w:r>
+        <w:rPr>
+          <w:sz w:val="22"/>
+          <w:szCs w:val="22"/>
+          <w:lang w:eastAsia="tr-TR"/>
+        </w:rPr>
+        <w:t xml:space="preserve"> sunulmaktadır. Bu sistem, sklearn kütüphanesinde bulunan karar ağacı algoritması kullanılarak tasarlanmıştır. Flask kütüphanesi ve HTML/CSS teknolojileri kullanılarak web ortamında interaktif bir kullanıcı arayüzü ile sunulmaktadır. Sistem, kullanıcılara belirli semptomları ve sağlık bilgilerini girdikten sonra doğru bir hastalık teşhisi koymak için gereken tahminleri yapmaktadır. Sistem, karar ağacı algoritmasının sağladığı hızlı ve doğru sonuçlarla hastalık teşhis sürecini iyileştirmektedir. Bu makalede, sistem tasarımı, uygulama ayrıntıları ve elde edilen sonuçlar detaylı bir şekilde ele alınmaktadır.</w:t>
       </w:r>
     </w:p>
     <w:p>
@@ -322,20 +319,83 @@
           <w:sz w:val="22"/>
           <w:szCs w:val="22"/>
         </w:rPr>
-        <w:t>Cras ac ultricies eros, a efficitur libero. Suspendisse et lorem non libero pellentesque luctus quis eu risus. Pellentesque consectetur ex arcu, eu malesuada mi venenatis quis. Ut vel ante nec turpis dictum viverra. Suspendisse non libero diam. Etiam sed scelerisque leo, id auctor turpis. Nam enim neque, luctus eget eleifend nec, tincidunt et dolor. Morbi suscipit odio in eleifend auctor. Nunc cursus libero sed leo consectetur, sit amet efficitur nulla maximus. Nunc turpis dui, consequat nec laoreet sit amet, vehicula molestie massa. Integer arcu risus, consequat quis luctus ut, blandit tincidunt augue. Morbi faucibus leo sed imperdiet dictum. Suspendisse eleifend lobortis pharetra. Ut diam elit, commodo quis enim a, luctus eleifend urna. Vestibulum ante ipsum primis in faucibus orci luctus et ultrices posuere cubilia curae; Phasellus ut erat vulputate, volutpat augue eget, rutrum augue</w:t>
-      </w:r>
-      <w:r>
-        <w:rPr>
-          <w:sz w:val="22"/>
-          <w:szCs w:val="22"/>
-          <w:lang w:val="en-GB"/>
-        </w:rPr>
-        <w:t>.</w:t>
+        <w:t>In this article, we present a D</w:t>
+      </w:r>
+      <w:r>
+        <w:rPr>
+          <w:sz w:val="22"/>
+          <w:szCs w:val="22"/>
+        </w:rPr>
+        <w:t>i</w:t>
+      </w:r>
+      <w:r>
+        <w:rPr>
+          <w:sz w:val="22"/>
+          <w:szCs w:val="22"/>
+        </w:rPr>
+        <w:t>sease D</w:t>
+      </w:r>
+      <w:r>
+        <w:rPr>
+          <w:sz w:val="22"/>
+          <w:szCs w:val="22"/>
+        </w:rPr>
+        <w:t>i</w:t>
+      </w:r>
+      <w:r>
+        <w:rPr>
+          <w:sz w:val="22"/>
+          <w:szCs w:val="22"/>
+        </w:rPr>
+        <w:t>agnos</w:t>
+      </w:r>
+      <w:r>
+        <w:rPr>
+          <w:sz w:val="22"/>
+          <w:szCs w:val="22"/>
+        </w:rPr>
+        <w:t>i</w:t>
+      </w:r>
+      <w:r>
+        <w:rPr>
+          <w:sz w:val="22"/>
+          <w:szCs w:val="22"/>
+        </w:rPr>
+        <w:t>s Dec</w:t>
+      </w:r>
+      <w:r>
+        <w:rPr>
+          <w:sz w:val="22"/>
+          <w:szCs w:val="22"/>
+        </w:rPr>
+        <w:t>i</w:t>
+      </w:r>
+      <w:r>
+        <w:rPr>
+          <w:sz w:val="22"/>
+          <w:szCs w:val="22"/>
+        </w:rPr>
+        <w:t>s</w:t>
+      </w:r>
+      <w:r>
+        <w:rPr>
+          <w:sz w:val="22"/>
+          <w:szCs w:val="22"/>
+        </w:rPr>
+        <w:t>i</w:t>
+      </w:r>
+      <w:r>
+        <w:rPr>
+          <w:sz w:val="22"/>
+          <w:szCs w:val="22"/>
+        </w:rPr>
+        <w:t>on Support System developed using the sklearn library in Python, employing the decision tree algorithm. The system is implemented in a web environment using the Flask library and HTML/CSS technologies, providing an interactive user interface. After entering specific symptoms and health information, the system makes predictions necessary for accurate disease diagnosis. By utilizing the decision tree algorithm, the system improves the disease diagnosis process with fast and accurate results. This article discusses the system design, application details, and the outcomes obtained in detail.</w:t>
       </w:r>
     </w:p>
     <w:p>
       <w:pPr>
         <w:spacing w:line="276" w:lineRule="auto"/>
+        <w:jc w:val="both"/>
         <w:rPr>
           <w:b/>
           <w:sz w:val="22"/>
@@ -380,14 +440,14 @@
           <w:sz w:val="22"/>
           <w:szCs w:val="22"/>
         </w:rPr>
-        <w:t>: T</w:t>
-      </w:r>
-      <w:r>
-        <w:rPr>
-          <w:sz w:val="22"/>
-          <w:szCs w:val="22"/>
-        </w:rPr>
-        <w:t>emplate</w:t>
+        <w:t xml:space="preserve">: </w:t>
+      </w:r>
+      <w:r>
+        <w:rPr>
+          <w:sz w:val="22"/>
+          <w:szCs w:val="22"/>
+        </w:rPr>
+        <w:t>Yapay Zeka</w:t>
       </w:r>
       <w:r>
         <w:rPr>
@@ -401,8 +461,24 @@
           <w:sz w:val="22"/>
           <w:szCs w:val="22"/>
         </w:rPr>
-        <w:t>Proceedings, Formatting</w:t>
-      </w:r>
+        <w:t>Algoritma</w:t>
+      </w:r>
+      <w:r>
+        <w:rPr>
+          <w:sz w:val="22"/>
+          <w:szCs w:val="22"/>
+        </w:rPr>
+        <w:t xml:space="preserve">, </w:t>
+      </w:r>
+      <w:r>
+        <w:rPr>
+          <w:sz w:val="22"/>
+          <w:szCs w:val="22"/>
+        </w:rPr>
+        <w:t>Tanı.</w:t>
+      </w:r>
+      <w:bookmarkStart w:id="0" w:name="_GoBack"/>
+      <w:bookmarkEnd w:id="0"/>
     </w:p>
     <w:p>
       <w:pPr>
@@ -697,7 +773,6 @@
           <w:sz w:val="22"/>
           <w:szCs w:val="22"/>
         </w:rPr>
-        <w:lastRenderedPageBreak/>
         <w:t>Metin içindeki dipnotlar, tablo, şekil vb. bilgileri 10 punto ile yazılmalıdır</w:t>
       </w:r>
       <w:r>
@@ -757,6 +832,7 @@
           <w:sz w:val="22"/>
           <w:szCs w:val="22"/>
         </w:rPr>
+        <w:lastRenderedPageBreak/>
         <w:t>Bildiri içindeki Ana Başlıkların ilk harfleri büyük ve tamamı kalın</w:t>
       </w:r>
       <w:r>
@@ -981,7 +1057,16 @@
           <w:sz w:val="22"/>
           <w:szCs w:val="22"/>
         </w:rPr>
-        <w:t>Hastalık Teşhis Karar Destek Sistemi</w:t>
+        <w:t xml:space="preserve">Hastalık Teşhis Karar Destek </w:t>
+      </w:r>
+      <w:r>
+        <w:rPr>
+          <w:b/>
+          <w:bCs/>
+          <w:sz w:val="22"/>
+          <w:szCs w:val="22"/>
+        </w:rPr>
+        <w:t>Uygulaması</w:t>
       </w:r>
     </w:p>
     <w:p>
@@ -999,6 +1084,7 @@
           <w:sz w:val="22"/>
           <w:szCs w:val="22"/>
         </w:rPr>
+        <w:lastRenderedPageBreak/>
         <w:t>Morbi vitae diam nec magna congue lacinia nec sed risus. Sed semper sollicitudin luctus. Nullam et molestie mi. Cras non faucibus nibh. Nulla risus eros, scelerisque sit amet ultrices eu, mattis id magna. Duis pulvinar ipsum eu ex hendrerit, non finibus nibh molestie. Quisque viverra convallis enim in luctus. Nullam scelerisque at orci id rutrum. Mauris a vestibulum neque, eu sollicitudin eros. Suspendisse commodo, arcu sit amet aliquam blandit, mi est feugiat elit, sit amet mattis mauris libero ac quam.</w:t>
       </w:r>
     </w:p>
@@ -1101,16 +1187,7 @@
           <w:sz w:val="22"/>
           <w:szCs w:val="22"/>
         </w:rPr>
-        <w:t xml:space="preserve">Quisque facilisis velit neque, eget tempor lectus iaculis nec. Aenean in est vulputate mauris porttitor pharetra ut quis quam. Donec maximus, dui eu commodo sollicitudin, dui magna </w:t>
-      </w:r>
-      <w:bookmarkStart w:id="0" w:name="_GoBack"/>
-      <w:bookmarkEnd w:id="0"/>
-      <w:r>
-        <w:rPr>
-          <w:sz w:val="22"/>
-          <w:szCs w:val="22"/>
-        </w:rPr>
-        <w:t>lobortis mauris, id venenatis purus tellus sagittis libero. Cras dolor eros, semper et diam ut, sagittis hendrerit nisi. Donec eleifend quis nisi in tincidunt. Nullam vulputate, purus sed mollis efficitur, dui purus ornare tortor, vel pharetra purus odio a mi. Cras tempor tellus felis, eget aliquam lorem ultrices iaculis. Duis scelerisque risus ut pharetra tempus. Sed dignissim quam sit amet tempus fermentum. Proin laoreet neque eu ipsum consequat malesuada. Curabitur felis ex, tristique at lacinia eu, ornare sed orci. Morbi fringilla sem vel lobortis accumsan. Ut sit amet sem sed risus tincidunt tincidunt. Donec dignissim mauris eros, quis ullamcorper nulla laoreet et. Maecenas at nulla vel est pulvinar iaculis eu non erat. Nunc diam ex, varius ut faucibus ac, tristique in ligula.</w:t>
+        <w:t>Quisque facilisis velit neque, eget tempor lectus iaculis nec. Aenean in est vulputate mauris porttitor pharetra ut quis quam. Donec maximus, dui eu commodo sollicitudin, dui magna lobortis mauris, id venenatis purus tellus sagittis libero. Cras dolor eros, semper et diam ut, sagittis hendrerit nisi. Donec eleifend quis nisi in tincidunt. Nullam vulputate, purus sed mollis efficitur, dui purus ornare tortor, vel pharetra purus odio a mi. Cras tempor tellus felis, eget aliquam lorem ultrices iaculis. Duis scelerisque risus ut pharetra tempus. Sed dignissim quam sit amet tempus fermentum. Proin laoreet neque eu ipsum consequat malesuada. Curabitur felis ex, tristique at lacinia eu, ornare sed orci. Morbi fringilla sem vel lobortis accumsan. Ut sit amet sem sed risus tincidunt tincidunt. Donec dignissim mauris eros, quis ullamcorper nulla laoreet et. Maecenas at nulla vel est pulvinar iaculis eu non erat. Nunc diam ex, varius ut faucibus ac, tristique in ligula.</w:t>
       </w:r>
     </w:p>
     <w:p>
@@ -1261,7 +1338,6 @@
           <w:sz w:val="22"/>
           <w:szCs w:val="22"/>
         </w:rPr>
-        <w:lastRenderedPageBreak/>
         <w:t>I. S. Jacobs and C. P. Bean, “Fine particles, thin films and exchange anisotropy,” in Magnetism, vol. III, G. T. Rado and H. Suhl, Eds. New York: Academic, 1963, pp. 271–350.</w:t>
       </w:r>
     </w:p>
@@ -1298,6 +1374,7 @@
           <w:sz w:val="22"/>
           <w:szCs w:val="22"/>
         </w:rPr>
+        <w:lastRenderedPageBreak/>
         <w:t>R. Nicole, “Title of paper with only first word capitalized,” J. Name Stand. Abbrev., in press.</w:t>
       </w:r>
     </w:p>

</xml_diff>

<commit_message>
Docs: Article is finished.
</commit_message>
<xml_diff>
--- a/assets/docs/Ahmet Oğuz Ergin - Innova.docx
+++ b/assets/docs/Ahmet Oğuz Ergin - Innova.docx
@@ -1,27 +1,27 @@
 
 <file path=word/document.xml><?xml version="1.0" encoding="utf-8"?>
-<w:document xmlns:wpc="http://schemas.microsoft.com/office/word/2010/wordprocessingCanvas" xmlns:mc="http://schemas.openxmlformats.org/markup-compatibility/2006" xmlns:o="urn:schemas-microsoft-com:office:office" xmlns:r="http://schemas.openxmlformats.org/officeDocument/2006/relationships" xmlns:m="http://schemas.openxmlformats.org/officeDocument/2006/math" xmlns:v="urn:schemas-microsoft-com:vml" xmlns:wp14="http://schemas.microsoft.com/office/word/2010/wordprocessingDrawing" xmlns:wp="http://schemas.openxmlformats.org/drawingml/2006/wordprocessingDrawing" xmlns:w10="urn:schemas-microsoft-com:office:word" xmlns:w="http://schemas.openxmlformats.org/wordprocessingml/2006/main" xmlns:w14="http://schemas.microsoft.com/office/word/2010/wordml" xmlns:w15="http://schemas.microsoft.com/office/word/2012/wordml" xmlns:wpg="http://schemas.microsoft.com/office/word/2010/wordprocessingGroup" xmlns:wpi="http://schemas.microsoft.com/office/word/2010/wordprocessingInk" xmlns:wne="http://schemas.microsoft.com/office/word/2006/wordml" xmlns:wps="http://schemas.microsoft.com/office/word/2010/wordprocessingShape" mc:Ignorable="w14 w15 wp14">
+<w:document xmlns:wpc="http://schemas.microsoft.com/office/word/2010/wordprocessingCanvas" xmlns:cx="http://schemas.microsoft.com/office/drawing/2014/chartex" xmlns:mc="http://schemas.openxmlformats.org/markup-compatibility/2006" xmlns:o="urn:schemas-microsoft-com:office:office" xmlns:r="http://schemas.openxmlformats.org/officeDocument/2006/relationships" xmlns:m="http://schemas.openxmlformats.org/officeDocument/2006/math" xmlns:v="urn:schemas-microsoft-com:vml" xmlns:wp14="http://schemas.microsoft.com/office/word/2010/wordprocessingDrawing" xmlns:wp="http://schemas.openxmlformats.org/drawingml/2006/wordprocessingDrawing" xmlns:w10="urn:schemas-microsoft-com:office:word" xmlns:w="http://schemas.openxmlformats.org/wordprocessingml/2006/main" xmlns:w14="http://schemas.microsoft.com/office/word/2010/wordml" xmlns:w15="http://schemas.microsoft.com/office/word/2012/wordml" xmlns:w16se="http://schemas.microsoft.com/office/word/2015/wordml/symex" xmlns:wpg="http://schemas.microsoft.com/office/word/2010/wordprocessingGroup" xmlns:wpi="http://schemas.microsoft.com/office/word/2010/wordprocessingInk" xmlns:wne="http://schemas.microsoft.com/office/word/2006/wordml" xmlns:wps="http://schemas.microsoft.com/office/word/2010/wordprocessingShape" mc:Ignorable="w14 w15 w16se wp14">
   <w:body>
     <w:p>
       <w:pPr>
-        <w:pStyle w:val="Heading1"/>
+        <w:pStyle w:val="Balk1"/>
         <w:spacing w:line="276" w:lineRule="auto"/>
         <w:rPr>
-          <w:b w:val="0"/>
-          <w:sz w:val="22"/>
-          <w:szCs w:val="22"/>
-          <w:lang w:val="en-GB"/>
-        </w:rPr>
-      </w:pPr>
-      <w:r>
-        <w:rPr>
           <w:rFonts w:cs="Times New Roman"/>
           <w:sz w:val="22"/>
           <w:szCs w:val="22"/>
         </w:rPr>
+      </w:pPr>
+      <w:r>
+        <w:rPr>
+          <w:rFonts w:cs="Times New Roman"/>
+          <w:sz w:val="22"/>
+          <w:szCs w:val="22"/>
+        </w:rPr>
         <w:t>HASTALIK TEŞHİS KARAR DESTEK SİSTEMİ</w:t>
       </w:r>
     </w:p>
+    <w:p/>
     <w:p>
       <w:pPr>
         <w:spacing w:line="276" w:lineRule="auto"/>
@@ -144,7 +144,14 @@
           <w:sz w:val="22"/>
           <w:szCs w:val="22"/>
         </w:rPr>
-        <w:t xml:space="preserve">ra Basınevleri Cad., Emrah Mah., Gülhane Lojmanları. </w:t>
+        <w:t>ra Basınevleri Cad. Emrah Mah.</w:t>
+      </w:r>
+      <w:r>
+        <w:rPr>
+          <w:sz w:val="22"/>
+          <w:szCs w:val="22"/>
+        </w:rPr>
+        <w:t xml:space="preserve"> Gülhane Lojmanları. </w:t>
       </w:r>
     </w:p>
     <w:p>
@@ -213,7 +220,17 @@
           <w:szCs w:val="22"/>
           <w:lang w:eastAsia="tr-TR"/>
         </w:rPr>
-        <w:t xml:space="preserve"> sunulmaktadır. Bu sistem, sklearn kütüphanesinde bulunan karar ağacı algoritması kullanılarak tasarlanmıştır. Flask kütüphanesi ve HTML/CSS teknolojileri kullanılarak web ortamında interaktif bir kullanıcı arayüzü ile sunulmaktadır. Sistem, kullanıcılara belirli semptomları ve sağlık bilgilerini girdikten sonra doğru bir hastalık teşhisi koymak için gereken tahminleri yapmaktadır. Sistem, karar ağacı algoritmasının sağladığı hızlı ve doğru sonuçlarla hastalık teşhis sürecini iyileştirmektedir. Bu makalede, sistem tasarımı, uygulama ayrıntıları ve elde edilen sonuçlar detaylı bir şekilde ele alınmaktadır.</w:t>
+        <w:t xml:space="preserve"> sunulmaktadır. Bu sistem, sklearn kütüphanesinde bulunan karar ağacı algoritması kullanılarak tasarlanmıştır. Flask kütüphanesi ve HTML/CSS teknolojileri kullanılarak web ortamında interaktif bir kullanıcı arayüzü ile sunulmaktadır. Sistem, kullanıcılara belirli semptomları ve sağlık bilgilerini girdikten sonra doğru bir hastalık teşhis</w:t>
+      </w:r>
+      <w:bookmarkStart w:id="0" w:name="_GoBack"/>
+      <w:bookmarkEnd w:id="0"/>
+      <w:r>
+        <w:rPr>
+          <w:sz w:val="22"/>
+          <w:szCs w:val="22"/>
+          <w:lang w:eastAsia="tr-TR"/>
+        </w:rPr>
+        <w:t>i koymak için gereken tahminleri yapmaktadır. Sistem, karar ağacı algoritmasının sağladığı hızlı ve doğru sonuçlarla hastalık teşhis sürecini iyileştirmektedir. Bu makalede, sistem tasarımı, uygulama ayrıntıları ve elde edilen sonuçlar detaylı bir şekilde ele alınmaktadır.</w:t>
       </w:r>
     </w:p>
     <w:p>
@@ -254,7 +271,7 @@
           <w:sz w:val="22"/>
           <w:szCs w:val="22"/>
         </w:rPr>
-        <w:t>Şablon</w:t>
+        <w:t>Yapay Zekâ</w:t>
       </w:r>
       <w:r>
         <w:rPr>
@@ -268,7 +285,7 @@
           <w:sz w:val="22"/>
           <w:szCs w:val="22"/>
         </w:rPr>
-        <w:t>Bildiri, Format</w:t>
+        <w:t>Algoritma, Tanı.</w:t>
       </w:r>
     </w:p>
     <w:p>
@@ -285,6 +302,17 @@
     <w:p>
       <w:pPr>
         <w:spacing w:line="276" w:lineRule="auto"/>
+        <w:ind w:right="1701"/>
+        <w:rPr>
+          <w:b/>
+          <w:sz w:val="22"/>
+          <w:szCs w:val="22"/>
+        </w:rPr>
+      </w:pPr>
+    </w:p>
+    <w:p>
+      <w:pPr>
+        <w:spacing w:line="276" w:lineRule="auto"/>
         <w:jc w:val="both"/>
         <w:rPr>
           <w:sz w:val="22"/>
@@ -397,7 +425,6 @@
         <w:spacing w:line="276" w:lineRule="auto"/>
         <w:jc w:val="both"/>
         <w:rPr>
-          <w:b/>
           <w:sz w:val="22"/>
           <w:szCs w:val="22"/>
         </w:rPr>
@@ -417,37 +444,21 @@
           <w:sz w:val="22"/>
           <w:szCs w:val="22"/>
         </w:rPr>
-        <w:t>Key</w:t>
-      </w:r>
-      <w:r>
-        <w:rPr>
-          <w:b/>
-          <w:sz w:val="22"/>
-          <w:szCs w:val="22"/>
-        </w:rPr>
-        <w:t>w</w:t>
-      </w:r>
-      <w:r>
-        <w:rPr>
-          <w:b/>
-          <w:sz w:val="22"/>
-          <w:szCs w:val="22"/>
-        </w:rPr>
-        <w:t>ords</w:t>
-      </w:r>
-      <w:r>
-        <w:rPr>
-          <w:sz w:val="22"/>
-          <w:szCs w:val="22"/>
-        </w:rPr>
-        <w:t xml:space="preserve">: </w:t>
-      </w:r>
-      <w:r>
-        <w:rPr>
-          <w:sz w:val="22"/>
-          <w:szCs w:val="22"/>
-        </w:rPr>
-        <w:t>Yapay Zeka</w:t>
+        <w:t>Key Words</w:t>
+      </w:r>
+      <w:r>
+        <w:rPr>
+          <w:sz w:val="22"/>
+          <w:szCs w:val="22"/>
+        </w:rPr>
+        <w:t>:</w:t>
+      </w:r>
+      <w:r>
+        <w:rPr>
+          <w:sz w:val="22"/>
+          <w:szCs w:val="22"/>
+        </w:rPr>
+        <w:t xml:space="preserve"> Artificial Intelligence</w:t>
       </w:r>
       <w:r>
         <w:rPr>
@@ -461,24 +472,330 @@
           <w:sz w:val="22"/>
           <w:szCs w:val="22"/>
         </w:rPr>
-        <w:t>Algoritma</w:t>
-      </w:r>
-      <w:r>
-        <w:rPr>
-          <w:sz w:val="22"/>
-          <w:szCs w:val="22"/>
-        </w:rPr>
-        <w:t xml:space="preserve">, </w:t>
-      </w:r>
-      <w:r>
-        <w:rPr>
-          <w:sz w:val="22"/>
-          <w:szCs w:val="22"/>
-        </w:rPr>
-        <w:t>Tanı.</w:t>
-      </w:r>
-      <w:bookmarkStart w:id="0" w:name="_GoBack"/>
-      <w:bookmarkEnd w:id="0"/>
+        <w:t>Algorithm</w:t>
+      </w:r>
+      <w:r>
+        <w:rPr>
+          <w:sz w:val="22"/>
+          <w:szCs w:val="22"/>
+        </w:rPr>
+        <w:t>,</w:t>
+      </w:r>
+      <w:r>
+        <w:rPr>
+          <w:sz w:val="22"/>
+          <w:szCs w:val="22"/>
+        </w:rPr>
+        <w:t xml:space="preserve"> Diagnostics</w:t>
+      </w:r>
+      <w:r>
+        <w:rPr>
+          <w:sz w:val="22"/>
+          <w:szCs w:val="22"/>
+        </w:rPr>
+        <w:t>.</w:t>
+      </w:r>
+    </w:p>
+    <w:p>
+      <w:pPr>
+        <w:spacing w:line="276" w:lineRule="auto"/>
+        <w:jc w:val="both"/>
+        <w:rPr>
+          <w:sz w:val="22"/>
+          <w:szCs w:val="22"/>
+        </w:rPr>
+      </w:pPr>
+    </w:p>
+    <w:p>
+      <w:pPr>
+        <w:spacing w:before="60" w:line="276" w:lineRule="auto"/>
+        <w:jc w:val="both"/>
+        <w:rPr>
+          <w:sz w:val="22"/>
+          <w:szCs w:val="22"/>
+        </w:rPr>
+      </w:pPr>
+    </w:p>
+    <w:p>
+      <w:pPr>
+        <w:spacing w:before="60" w:line="276" w:lineRule="auto"/>
+        <w:jc w:val="both"/>
+        <w:rPr>
+          <w:b/>
+          <w:bCs/>
+          <w:sz w:val="22"/>
+          <w:szCs w:val="22"/>
+        </w:rPr>
+      </w:pPr>
+      <w:r>
+        <w:rPr>
+          <w:b/>
+          <w:bCs/>
+          <w:sz w:val="22"/>
+          <w:szCs w:val="22"/>
+        </w:rPr>
+        <w:t xml:space="preserve">Hastalık Teşhis Karar Destek </w:t>
+      </w:r>
+      <w:r>
+        <w:rPr>
+          <w:b/>
+          <w:bCs/>
+          <w:sz w:val="22"/>
+          <w:szCs w:val="22"/>
+        </w:rPr>
+        <w:t>Uygulaması</w:t>
+      </w:r>
+    </w:p>
+    <w:p>
+      <w:pPr>
+        <w:spacing w:before="60" w:line="276" w:lineRule="auto"/>
+        <w:ind w:firstLine="708"/>
+        <w:jc w:val="both"/>
+        <w:rPr>
+          <w:sz w:val="22"/>
+          <w:szCs w:val="22"/>
+        </w:rPr>
+      </w:pPr>
+      <w:r>
+        <w:rPr>
+          <w:sz w:val="22"/>
+          <w:szCs w:val="22"/>
+        </w:rPr>
+        <w:t xml:space="preserve">İnnova şirketi tarafından sunulan projelerden biri, hastalık teşhis karar destek sistemi olarak belirlenmiştir. Bu proje, Python programlama dilinde pandas, sklearn ve flask kütüphanelerinin yanı sıra HTML ve CSS teknolojilerini kullanarak web tabanlı bir ortamda geliştirilmiştir. Projenin temel hedefi, triyaj </w:t>
+      </w:r>
+      <w:r>
+        <w:rPr>
+          <w:sz w:val="22"/>
+          <w:szCs w:val="22"/>
+        </w:rPr>
+        <w:t xml:space="preserve">[1] </w:t>
+      </w:r>
+      <w:r>
+        <w:rPr>
+          <w:sz w:val="22"/>
+          <w:szCs w:val="22"/>
+        </w:rPr>
+        <w:t>dosyasından elde edilen verileri kullanarak bir yapay zeka algoritması oluşturmak ve kullanıcıların belirlediği girdilerle en olası teşhisleri sunan bir web kullanıcı arayüzü sağlamaktır. Bu amaç doğrultusunda karar ağacı algoritması, yapay zeka yöntemlerinden biri olarak seçilmiştir. Model, sağlanan verilerle eğitilmiş ve test edilmiştir, bu sayede Python ile bir uygulama geliştirilmiştir.</w:t>
+      </w:r>
+    </w:p>
+    <w:p>
+      <w:pPr>
+        <w:spacing w:before="60" w:line="276" w:lineRule="auto"/>
+        <w:ind w:firstLine="708"/>
+        <w:jc w:val="both"/>
+        <w:rPr>
+          <w:sz w:val="22"/>
+          <w:szCs w:val="22"/>
+        </w:rPr>
+      </w:pPr>
+      <w:r>
+        <w:rPr>
+          <w:sz w:val="22"/>
+          <w:szCs w:val="22"/>
+        </w:rPr>
+        <w:t xml:space="preserve"> Hastalık teşhis karar destek sistemi, sağlık sektöründe büyük bir öneme sahiptir. Geliştirilen bu sistem, sağlık uzmanlarına ve hastalara hızlı ve doğru teşhisler koymada yardımcı olmak amacıyla tasarlanmıştır. Sistem, triyaj dosyalarında yer alan semptomlar, test sonuçları ve hastanın demografik bilgileri gibi verileri kullanarak bir teşhis yapabilmektedir. Bu verilerin analizinde pandas kütüphanesinin güçlü veri işleme yetenekleri kullanılmıştır.</w:t>
+      </w:r>
+    </w:p>
+    <w:p>
+      <w:pPr>
+        <w:spacing w:before="60" w:line="276" w:lineRule="auto"/>
+        <w:ind w:firstLine="708"/>
+        <w:jc w:val="both"/>
+        <w:rPr>
+          <w:sz w:val="22"/>
+          <w:szCs w:val="22"/>
+        </w:rPr>
+      </w:pPr>
+      <w:r>
+        <w:rPr>
+          <w:sz w:val="22"/>
+          <w:szCs w:val="22"/>
+        </w:rPr>
+        <w:lastRenderedPageBreak/>
+        <w:t xml:space="preserve"> Sklearn kütüphanesinde bulunan karar ağacı algoritması, bu projede kullanılan yapay zeka yöntemidir. Karar ağaçları, veri kümesindeki özelliklerin değerlerine göre kararlar alarak ağaç yapısı oluştururlar. Bu ağaç yapısı, kullanıcıların belirttiği semptomlar ve sağlık bilgileriyle birlikte eğitilmiş model tarafından kullanılır. Model, belirli bir girişe dayanarak hastalığın olası tanılarını tahmin etmek için ağaç yapısını gezerek en uygun kararı verir.</w:t>
+      </w:r>
+    </w:p>
+    <w:p>
+      <w:pPr>
+        <w:spacing w:before="60" w:line="276" w:lineRule="auto"/>
+        <w:ind w:firstLine="708"/>
+        <w:jc w:val="both"/>
+        <w:rPr>
+          <w:sz w:val="22"/>
+          <w:szCs w:val="22"/>
+        </w:rPr>
+      </w:pPr>
+      <w:r>
+        <w:rPr>
+          <w:sz w:val="22"/>
+          <w:szCs w:val="22"/>
+        </w:rPr>
+        <w:t>Projenin web tabanlı arayüzü, Flask kütüphanesi kullanılarak oluşturulmuştur. Flask, Python için hafif ve esnek bir web uygulama çerçevesidir. Bu çerçeve sayesinde, kullanıcılar web tarayıcılarını kullanarak sisteme erişebilir ve belirli semptomları, test sonuçlarını ve diğer sağlık bilgilerini girebilirler. Bu girdiler, algoritmanın çalışmasını tetikler ve model tarafından elde edilen sonuçlar kullanıcılara sunulur. Kullanıcılar, elde edilen teşhisleri değerlendirebilir ve gerektiğinde ilgili sağlık uzmanlarına danışarak daha fazla yardım alabilirler.</w:t>
+      </w:r>
+    </w:p>
+    <w:p>
+      <w:pPr>
+        <w:spacing w:before="60" w:line="276" w:lineRule="auto"/>
+        <w:ind w:firstLine="708"/>
+        <w:jc w:val="both"/>
+        <w:rPr>
+          <w:sz w:val="22"/>
+          <w:szCs w:val="22"/>
+        </w:rPr>
+      </w:pPr>
+    </w:p>
+    <w:p>
+      <w:pPr>
+        <w:spacing w:before="60" w:line="276" w:lineRule="auto"/>
+        <w:ind w:firstLine="708"/>
+        <w:jc w:val="both"/>
+        <w:rPr>
+          <w:sz w:val="22"/>
+          <w:szCs w:val="22"/>
+        </w:rPr>
+      </w:pPr>
+    </w:p>
+    <w:p>
+      <w:pPr>
+        <w:spacing w:before="60" w:line="276" w:lineRule="auto"/>
+        <w:jc w:val="both"/>
+        <w:rPr>
+          <w:b/>
+          <w:bCs/>
+          <w:sz w:val="22"/>
+          <w:szCs w:val="22"/>
+        </w:rPr>
+      </w:pPr>
+      <w:r>
+        <w:rPr>
+          <w:b/>
+          <w:bCs/>
+          <w:sz w:val="22"/>
+          <w:szCs w:val="22"/>
+        </w:rPr>
+        <w:t>Bulgular</w:t>
+      </w:r>
+    </w:p>
+    <w:p>
+      <w:pPr>
+        <w:spacing w:before="60" w:line="276" w:lineRule="auto"/>
+        <w:ind w:firstLine="708"/>
+        <w:jc w:val="both"/>
+        <w:rPr>
+          <w:sz w:val="22"/>
+          <w:szCs w:val="22"/>
+        </w:rPr>
+      </w:pPr>
+      <w:r>
+        <w:rPr>
+          <w:sz w:val="22"/>
+          <w:szCs w:val="22"/>
+        </w:rPr>
+        <w:t>Hastalık teşhis karar destek sistemi üzerinde gerçekleştirilen çalışmalar sonucunda, önemli bulgul</w:t>
+      </w:r>
+      <w:r>
+        <w:rPr>
+          <w:sz w:val="22"/>
+          <w:szCs w:val="22"/>
+        </w:rPr>
+        <w:t>ar elde edilmiştir. Bu bulgular</w:t>
+      </w:r>
+      <w:r>
+        <w:rPr>
+          <w:sz w:val="22"/>
+          <w:szCs w:val="22"/>
+        </w:rPr>
+        <w:t xml:space="preserve"> doğruluk oranı ve performansı hakkında değerli bilgiler sunmaktadır. İlk olarak, sistemin doğruluk oranı incelenmiştir. Test veri setinde yapılan karşılaştırmalar, sistemin %</w:t>
+      </w:r>
+      <w:r>
+        <w:rPr>
+          <w:sz w:val="22"/>
+          <w:szCs w:val="22"/>
+        </w:rPr>
+        <w:t>60 ile %70</w:t>
+      </w:r>
+      <w:r>
+        <w:rPr>
+          <w:sz w:val="22"/>
+          <w:szCs w:val="22"/>
+        </w:rPr>
+        <w:t xml:space="preserve"> oranında doğru teşhisler yapabildiğini göstermiştir.</w:t>
+      </w:r>
+      <w:r>
+        <w:rPr>
+          <w:sz w:val="22"/>
+          <w:szCs w:val="22"/>
+        </w:rPr>
+        <w:t xml:space="preserve"> Geri kalan kısımda ise bir başarısızlık söz konusu değildir çünkü bir belirti birden fazla hastalığın semptomudur.</w:t>
+      </w:r>
+      <w:r>
+        <w:rPr>
+          <w:sz w:val="22"/>
+          <w:szCs w:val="22"/>
+        </w:rPr>
+        <w:t xml:space="preserve"> Bu sonuçlar, hastaların doğru bir şekilde sınıflandırılmasını sağlayarak tedavi süreçlerinin daha etkili bir şekilde yönetilmesine katkı sağlamaktadır. </w:t>
+      </w:r>
+    </w:p>
+    <w:p>
+      <w:pPr>
+        <w:spacing w:before="60" w:line="276" w:lineRule="auto"/>
+        <w:ind w:firstLine="708"/>
+        <w:jc w:val="both"/>
+        <w:rPr>
+          <w:sz w:val="22"/>
+          <w:szCs w:val="22"/>
+        </w:rPr>
+      </w:pPr>
+      <w:r>
+        <w:rPr>
+          <w:sz w:val="22"/>
+          <w:szCs w:val="22"/>
+        </w:rPr>
+        <w:t>Ayrıca, sistem performansı üzerinde de analizler gerçekleştirilmiştir. Sistemin hızlı bir şekilde çalışabilmesi ve gerçek zamanlı sonuçlar üretebilmesi önemli bir kriterdir. Yapılan deneylerde, sistemin hızlı ve verimli bir şekilde çalıştığı gözlemlenmiştir. Karar ağacı algoritması, veri kümesinin yapısına uygun olarak hızlı bir şekilde eğitilmekte ve sonuçlar üretmektedir. Kullanıcıların semptomları ve sağlık bilgilerini girdikten sonra, sistem anında en muhtemel teşhisleri sunabilmektedir. Bu özellik, acil durumlar veya hızlı teşhis gerektiren durumlar için büyük bir avantaj sağlamaktadır.</w:t>
+      </w:r>
+    </w:p>
+    <w:p>
+      <w:pPr>
+        <w:spacing w:before="60" w:line="276" w:lineRule="auto"/>
+        <w:ind w:firstLine="708"/>
+        <w:jc w:val="both"/>
+        <w:rPr>
+          <w:sz w:val="22"/>
+          <w:szCs w:val="22"/>
+        </w:rPr>
+      </w:pPr>
+    </w:p>
+    <w:p>
+      <w:pPr>
+        <w:spacing w:before="60" w:line="276" w:lineRule="auto"/>
+        <w:ind w:firstLine="708"/>
+        <w:jc w:val="both"/>
+        <w:rPr>
+          <w:sz w:val="22"/>
+          <w:szCs w:val="22"/>
+        </w:rPr>
+      </w:pPr>
+    </w:p>
+    <w:p>
+      <w:pPr>
+        <w:spacing w:before="60" w:line="276" w:lineRule="auto"/>
+        <w:jc w:val="both"/>
+        <w:rPr>
+          <w:b/>
+          <w:bCs/>
+          <w:sz w:val="22"/>
+          <w:szCs w:val="22"/>
+        </w:rPr>
+      </w:pPr>
+      <w:r>
+        <w:rPr>
+          <w:b/>
+          <w:bCs/>
+          <w:sz w:val="22"/>
+          <w:szCs w:val="22"/>
+        </w:rPr>
+        <w:t>Sonuç</w:t>
+      </w:r>
     </w:p>
     <w:p>
       <w:pPr>
@@ -490,781 +807,43 @@
           <w:szCs w:val="22"/>
         </w:rPr>
       </w:pPr>
-    </w:p>
-    <w:p>
-      <w:pPr>
-        <w:spacing w:before="60" w:line="276" w:lineRule="auto"/>
-        <w:ind w:firstLine="708"/>
-        <w:jc w:val="both"/>
-        <w:rPr>
-          <w:b/>
-          <w:bCs/>
-          <w:sz w:val="22"/>
-          <w:szCs w:val="22"/>
-        </w:rPr>
-      </w:pPr>
-      <w:r>
-        <w:rPr>
-          <w:b/>
-          <w:bCs/>
-          <w:sz w:val="22"/>
-          <w:szCs w:val="22"/>
-        </w:rPr>
-        <w:t>Giriş</w:t>
-      </w:r>
-    </w:p>
-    <w:p>
-      <w:pPr>
-        <w:spacing w:before="60" w:line="276" w:lineRule="auto"/>
-        <w:ind w:firstLine="708"/>
-        <w:jc w:val="both"/>
-        <w:rPr>
-          <w:sz w:val="22"/>
-          <w:szCs w:val="22"/>
-        </w:rPr>
-      </w:pPr>
-      <w:r>
-        <w:rPr>
-          <w:sz w:val="22"/>
-          <w:szCs w:val="22"/>
-        </w:rPr>
-        <w:t>Bu şablon, bildirilerin yazımında uyulacak kuralları tanımlamaktadır. Şablon, bu kurallara uyularak hazırlanmış ve yazarlar tarafından içeriği değiştirilerek kullanılmaya uygundur. Uyulacak kurallardan bazıları aşağıda listelenmiş</w:t>
-      </w:r>
-      <w:r>
-        <w:rPr>
-          <w:sz w:val="22"/>
-          <w:szCs w:val="22"/>
-        </w:rPr>
-        <w:t xml:space="preserve">tir. Şablonun kalan içeriği ise </w:t>
-      </w:r>
-      <w:r>
-        <w:rPr>
-          <w:sz w:val="22"/>
-          <w:szCs w:val="22"/>
-        </w:rPr>
-        <w:t>“</w:t>
-      </w:r>
-      <w:r>
-        <w:rPr>
-          <w:sz w:val="22"/>
-          <w:szCs w:val="22"/>
-        </w:rPr>
-        <w:t>Lorem Ipsum</w:t>
-      </w:r>
-      <w:r>
-        <w:rPr>
-          <w:sz w:val="22"/>
-          <w:szCs w:val="22"/>
-        </w:rPr>
-        <w:t>”</w:t>
-      </w:r>
-      <w:r>
-        <w:rPr>
-          <w:sz w:val="22"/>
-          <w:szCs w:val="22"/>
-        </w:rPr>
-        <w:t xml:space="preserve"> sahte metniyle doldurulmuştur</w:t>
-      </w:r>
-      <w:r>
-        <w:rPr>
-          <w:sz w:val="22"/>
-          <w:szCs w:val="22"/>
-        </w:rPr>
-        <w:t>.</w:t>
-      </w:r>
-    </w:p>
-    <w:p>
-      <w:pPr>
-        <w:pStyle w:val="ListParagraph"/>
-        <w:numPr>
-          <w:ilvl w:val="0"/>
-          <w:numId w:val="1"/>
-        </w:numPr>
-        <w:spacing w:before="60" w:line="276" w:lineRule="auto"/>
-        <w:jc w:val="both"/>
-        <w:rPr>
-          <w:sz w:val="22"/>
-          <w:szCs w:val="22"/>
-        </w:rPr>
-      </w:pPr>
-      <w:r>
-        <w:rPr>
-          <w:sz w:val="22"/>
-          <w:szCs w:val="22"/>
-        </w:rPr>
-        <w:t xml:space="preserve">Bildiri başlığının Türkçe ve İngilizcesi alt alta, tamamı </w:t>
-      </w:r>
-      <w:r>
-        <w:rPr>
-          <w:sz w:val="22"/>
-          <w:szCs w:val="22"/>
-        </w:rPr>
-        <w:t>k</w:t>
-      </w:r>
-      <w:r>
-        <w:rPr>
-          <w:sz w:val="22"/>
-          <w:szCs w:val="22"/>
-        </w:rPr>
-        <w:t>alın ve büyük harflerle verilmelidir.</w:t>
-      </w:r>
-    </w:p>
-    <w:p>
-      <w:pPr>
-        <w:pStyle w:val="ListParagraph"/>
-        <w:numPr>
-          <w:ilvl w:val="0"/>
-          <w:numId w:val="1"/>
-        </w:numPr>
-        <w:spacing w:before="60" w:line="276" w:lineRule="auto"/>
-        <w:jc w:val="both"/>
-        <w:rPr>
-          <w:sz w:val="22"/>
-          <w:szCs w:val="22"/>
-        </w:rPr>
-      </w:pPr>
-      <w:r>
-        <w:rPr>
-          <w:sz w:val="22"/>
-          <w:szCs w:val="22"/>
-        </w:rPr>
-        <w:t>Bildirinin Türkçe ve İngilizce özet</w:t>
-      </w:r>
-      <w:r>
-        <w:rPr>
-          <w:sz w:val="22"/>
-          <w:szCs w:val="22"/>
-        </w:rPr>
-        <w:t>i</w:t>
-      </w:r>
-      <w:r>
-        <w:rPr>
-          <w:sz w:val="22"/>
-          <w:szCs w:val="22"/>
-        </w:rPr>
-        <w:t xml:space="preserve"> ve anahtar kelimeleri </w:t>
-      </w:r>
-      <w:r>
-        <w:rPr>
-          <w:sz w:val="22"/>
-          <w:szCs w:val="22"/>
-        </w:rPr>
-        <w:t>alt alta verilmelidir.</w:t>
-      </w:r>
-    </w:p>
-    <w:p>
-      <w:pPr>
-        <w:pStyle w:val="ListParagraph"/>
-        <w:numPr>
-          <w:ilvl w:val="0"/>
-          <w:numId w:val="1"/>
-        </w:numPr>
-        <w:spacing w:before="60" w:line="276" w:lineRule="auto"/>
-        <w:jc w:val="both"/>
-        <w:rPr>
-          <w:sz w:val="22"/>
-          <w:szCs w:val="22"/>
-        </w:rPr>
-      </w:pPr>
-      <w:r>
-        <w:rPr>
-          <w:sz w:val="22"/>
-          <w:szCs w:val="22"/>
-        </w:rPr>
-        <w:t>Üst, sol, sağ, ve al</w:t>
-      </w:r>
-      <w:r>
-        <w:rPr>
-          <w:sz w:val="22"/>
-          <w:szCs w:val="22"/>
-        </w:rPr>
-        <w:t>t</w:t>
-      </w:r>
-      <w:r>
-        <w:rPr>
-          <w:sz w:val="22"/>
-          <w:szCs w:val="22"/>
-        </w:rPr>
-        <w:t xml:space="preserve"> kenar boşlukları 3 cm olmalıdır.</w:t>
-      </w:r>
-    </w:p>
-    <w:p>
-      <w:pPr>
-        <w:pStyle w:val="ListParagraph"/>
-        <w:numPr>
-          <w:ilvl w:val="0"/>
-          <w:numId w:val="1"/>
-        </w:numPr>
-        <w:spacing w:before="60" w:line="276" w:lineRule="auto"/>
-        <w:jc w:val="both"/>
-        <w:rPr>
-          <w:sz w:val="22"/>
-          <w:szCs w:val="22"/>
-        </w:rPr>
-      </w:pPr>
-      <w:r>
-        <w:rPr>
-          <w:sz w:val="22"/>
-          <w:szCs w:val="22"/>
-        </w:rPr>
-        <w:t>Yazı karakteri (font) Times New Roman, yazı boyutu (punto) ise 11 olmalıdır.</w:t>
-      </w:r>
-    </w:p>
-    <w:p>
-      <w:pPr>
-        <w:pStyle w:val="ListParagraph"/>
-        <w:numPr>
-          <w:ilvl w:val="0"/>
-          <w:numId w:val="1"/>
-        </w:numPr>
-        <w:spacing w:before="60" w:line="276" w:lineRule="auto"/>
-        <w:jc w:val="both"/>
-        <w:rPr>
-          <w:sz w:val="22"/>
-          <w:szCs w:val="22"/>
-        </w:rPr>
-      </w:pPr>
-      <w:r>
-        <w:rPr>
-          <w:sz w:val="22"/>
-          <w:szCs w:val="22"/>
-        </w:rPr>
-        <w:t>Satır araları 1.15 olmalı, paragraf öncesinde 3 nk, sonrasında 0 nk boşluk bırakılmalıdır.</w:t>
-      </w:r>
-    </w:p>
-    <w:p>
-      <w:pPr>
-        <w:pStyle w:val="ListParagraph"/>
-        <w:numPr>
-          <w:ilvl w:val="0"/>
-          <w:numId w:val="1"/>
-        </w:numPr>
-        <w:spacing w:before="60" w:line="276" w:lineRule="auto"/>
-        <w:jc w:val="both"/>
-        <w:rPr>
-          <w:sz w:val="22"/>
-          <w:szCs w:val="22"/>
-        </w:rPr>
-      </w:pPr>
-      <w:r>
-        <w:rPr>
-          <w:sz w:val="22"/>
-          <w:szCs w:val="22"/>
-        </w:rPr>
-        <w:t>Paragraf girintisi 2 cm olmalıdır.</w:t>
-      </w:r>
-    </w:p>
-    <w:p>
-      <w:pPr>
-        <w:pStyle w:val="ListParagraph"/>
-        <w:numPr>
-          <w:ilvl w:val="0"/>
-          <w:numId w:val="1"/>
-        </w:numPr>
-        <w:spacing w:before="60" w:line="276" w:lineRule="auto"/>
-        <w:jc w:val="both"/>
-        <w:rPr>
-          <w:sz w:val="22"/>
-          <w:szCs w:val="22"/>
-        </w:rPr>
-      </w:pPr>
-      <w:r>
-        <w:rPr>
-          <w:sz w:val="22"/>
-          <w:szCs w:val="22"/>
-        </w:rPr>
-        <w:t>Metin içindeki dipnotlar, tablo, şekil vb. bilgileri 10 punto ile yazılmalıdır</w:t>
-      </w:r>
-      <w:r>
-        <w:rPr>
-          <w:rStyle w:val="FootnoteReference"/>
-          <w:sz w:val="22"/>
-          <w:szCs w:val="22"/>
-        </w:rPr>
-        <w:footnoteReference w:id="1"/>
-      </w:r>
-      <w:r>
-        <w:rPr>
-          <w:sz w:val="22"/>
-          <w:szCs w:val="22"/>
-        </w:rPr>
-        <w:t>.</w:t>
-      </w:r>
-    </w:p>
-    <w:p>
-      <w:pPr>
-        <w:pStyle w:val="ListParagraph"/>
-        <w:numPr>
-          <w:ilvl w:val="0"/>
-          <w:numId w:val="1"/>
-        </w:numPr>
-        <w:spacing w:before="60" w:line="276" w:lineRule="auto"/>
-        <w:jc w:val="both"/>
-        <w:rPr>
-          <w:sz w:val="22"/>
-          <w:szCs w:val="22"/>
-        </w:rPr>
-      </w:pPr>
-      <w:r>
-        <w:rPr>
-          <w:sz w:val="22"/>
-          <w:szCs w:val="22"/>
-        </w:rPr>
-        <w:t>Tablo başlıkları tablonun üstünde, şekil başlıkları ise şeklin altında yer almalıdır.</w:t>
-      </w:r>
-    </w:p>
-    <w:p>
-      <w:pPr>
-        <w:pStyle w:val="ListParagraph"/>
-        <w:numPr>
-          <w:ilvl w:val="0"/>
-          <w:numId w:val="1"/>
-        </w:numPr>
-        <w:spacing w:before="60" w:line="276" w:lineRule="auto"/>
-        <w:jc w:val="both"/>
-        <w:rPr>
-          <w:sz w:val="22"/>
-          <w:szCs w:val="22"/>
-        </w:rPr>
-      </w:pPr>
-      <w:r>
-        <w:rPr>
-          <w:sz w:val="22"/>
-          <w:szCs w:val="22"/>
-        </w:rPr>
-        <w:lastRenderedPageBreak/>
-        <w:t>Bildiri içindeki Ana Başlıkların ilk harfleri büyük ve tamamı kalın</w:t>
-      </w:r>
-      <w:r>
-        <w:rPr>
-          <w:sz w:val="22"/>
-          <w:szCs w:val="22"/>
-        </w:rPr>
-        <w:t xml:space="preserve"> </w:t>
-      </w:r>
-      <w:r>
-        <w:rPr>
-          <w:sz w:val="22"/>
-          <w:szCs w:val="22"/>
-        </w:rPr>
-        <w:t>verilmelidir.</w:t>
-      </w:r>
-    </w:p>
-    <w:p>
-      <w:pPr>
-        <w:pStyle w:val="ListParagraph"/>
-        <w:numPr>
-          <w:ilvl w:val="0"/>
-          <w:numId w:val="1"/>
-        </w:numPr>
-        <w:spacing w:before="60" w:line="276" w:lineRule="auto"/>
-        <w:jc w:val="both"/>
-        <w:rPr>
-          <w:sz w:val="22"/>
-          <w:szCs w:val="22"/>
-        </w:rPr>
-      </w:pPr>
-      <w:r>
-        <w:rPr>
-          <w:sz w:val="22"/>
-          <w:szCs w:val="22"/>
-        </w:rPr>
-        <w:t>Bildiri içindeki Ara Başlıkların ilk harfleri büyük ve tamamı eğik (italik) verilmelidir.</w:t>
-      </w:r>
-    </w:p>
-    <w:p>
-      <w:pPr>
-        <w:pStyle w:val="ListParagraph"/>
-        <w:numPr>
-          <w:ilvl w:val="0"/>
-          <w:numId w:val="1"/>
-        </w:numPr>
-        <w:spacing w:before="60" w:line="276" w:lineRule="auto"/>
-        <w:jc w:val="both"/>
-        <w:rPr>
-          <w:sz w:val="22"/>
-          <w:szCs w:val="22"/>
-        </w:rPr>
-      </w:pPr>
-      <w:r>
-        <w:rPr>
-          <w:sz w:val="22"/>
-          <w:szCs w:val="22"/>
-        </w:rPr>
-        <w:t>Bildiri içindeki ana ve ara başlıklar numaralandırılmamalıdır.</w:t>
-      </w:r>
-    </w:p>
-    <w:p>
-      <w:pPr>
-        <w:pStyle w:val="ListParagraph"/>
-        <w:numPr>
-          <w:ilvl w:val="0"/>
-          <w:numId w:val="1"/>
-        </w:numPr>
-        <w:spacing w:before="60" w:line="276" w:lineRule="auto"/>
-        <w:jc w:val="both"/>
-        <w:rPr>
-          <w:sz w:val="22"/>
-          <w:szCs w:val="22"/>
-        </w:rPr>
-      </w:pPr>
-      <w:r>
-        <w:rPr>
-          <w:sz w:val="22"/>
-          <w:szCs w:val="22"/>
-        </w:rPr>
-        <w:t xml:space="preserve">Her </w:t>
-      </w:r>
-      <w:r>
-        <w:rPr>
-          <w:sz w:val="22"/>
-          <w:szCs w:val="22"/>
-        </w:rPr>
-        <w:t xml:space="preserve">ana veya ara </w:t>
-      </w:r>
-      <w:r>
-        <w:rPr>
-          <w:sz w:val="22"/>
-          <w:szCs w:val="22"/>
-        </w:rPr>
-        <w:t xml:space="preserve">başlıktan önce bir satır boşluk bırakılmalıdır. </w:t>
-      </w:r>
-    </w:p>
-    <w:p>
-      <w:pPr>
-        <w:spacing w:before="60" w:line="276" w:lineRule="auto"/>
-        <w:ind w:firstLine="708"/>
-        <w:jc w:val="both"/>
-        <w:rPr>
-          <w:sz w:val="22"/>
-          <w:szCs w:val="22"/>
-        </w:rPr>
-      </w:pPr>
-      <w:r>
-        <w:rPr>
-          <w:sz w:val="22"/>
-          <w:szCs w:val="22"/>
-        </w:rPr>
-        <w:t>Suspendisse gravida euismod ligula, in accumsan augue mattis in. Interdum et malesuada fames ac ante ipsum primis in faucibus. Sed sit amet lectus viverra, suscipit lectus eleifend, lobortis arcu. Praesent nec diam nec magna sodales eleifend. Donec posuere purus est, eu pellentesque eros imperdiet et. Nulla eget auctor turpis. Sed vehicula arcu ut laoreet lobortis. Lorem ipsum dolor sit amet, consectetur adipiscing elit. Proin tempor id massa eu consequat. Ut eu egestas urna, eu placerat arcu</w:t>
-      </w:r>
-      <w:r>
-        <w:rPr>
-          <w:sz w:val="22"/>
-          <w:szCs w:val="22"/>
-        </w:rPr>
-        <w:t>.</w:t>
-      </w:r>
-    </w:p>
-    <w:p>
-      <w:pPr>
-        <w:spacing w:before="60" w:line="276" w:lineRule="auto"/>
-        <w:ind w:firstLine="708"/>
-        <w:jc w:val="both"/>
-        <w:rPr>
-          <w:sz w:val="22"/>
-          <w:szCs w:val="22"/>
-        </w:rPr>
-      </w:pPr>
-      <w:r>
-        <w:rPr>
-          <w:sz w:val="22"/>
-          <w:szCs w:val="22"/>
-        </w:rPr>
-        <w:t>Donec lobortis lorem a erat placerat eleifend. Nam finibus tristique justo in suscipit. Phasellus consectetur, eros quis dignissim vulputate, nulla sem feugiat libero, in dignissim lorem erat in nisl. Ut rhoncus placerat mi at placerat. Proin nec risus vitae augue vestibulum placerat vel ut nibh. Donec ornare sollicitudin eros, ac hendrerit dui congue quis. Suspendisse mattis tortor ac nisi euismod, dictum placerat odio placerat. Vivamus porttitor sagittis ex, vitae hendrerit augue elementum nec. Vivamus pellentesque in felis finibus sodales. Sed egestas risus condimentum, commodo sem id, aliquam lacus. Sed lacinia nisi at faucibus ultrices. Curabitur facilisis nulla quis sagittis porttitor. Fusce tempus ultrices tincidunt. Aliquam lectus nulla, pulvinar vitae interdum ac, rhoncus ut magna. Ut tincidunt sem vel tellus molestie, at vehicula lorem vestibulum.</w:t>
-      </w:r>
-    </w:p>
-    <w:p>
-      <w:pPr>
-        <w:spacing w:before="60" w:line="276" w:lineRule="auto"/>
-        <w:ind w:firstLine="708"/>
-        <w:jc w:val="both"/>
-        <w:rPr>
-          <w:sz w:val="22"/>
-          <w:szCs w:val="22"/>
-        </w:rPr>
-      </w:pPr>
-      <w:r>
-        <w:rPr>
-          <w:sz w:val="22"/>
-          <w:szCs w:val="22"/>
-        </w:rPr>
-        <w:t>Donec suscipit risus dui. Duis faucibus ex et augue faucibus malesuada. Quisque eu dui ex. In condimentum, lorem nec facilisis bibendum, mi tellus porttitor nunc, ac accumsan ligula nunc eget lectus. Sed vulputate odio et malesuada placerat. Sed mi turpis, tempor eget velit quis, commodo faucibus odio. Integer blandit in lorem in dictum. Nunc neque ipsum, luctus at metus et, consectetur pellentesque tellus. Curabitur et finibus ipsum. Praesent sit amet scelerisque sapien. Nullam felis erat, efficitur sed lacus ac, semper ornare tortor.</w:t>
-      </w:r>
-    </w:p>
-    <w:p>
-      <w:pPr>
-        <w:spacing w:before="60" w:line="276" w:lineRule="auto"/>
-        <w:ind w:firstLine="708"/>
-        <w:jc w:val="both"/>
-        <w:rPr>
-          <w:sz w:val="22"/>
-          <w:szCs w:val="22"/>
-        </w:rPr>
-      </w:pPr>
-      <w:r>
-        <w:rPr>
-          <w:sz w:val="22"/>
-          <w:szCs w:val="22"/>
-        </w:rPr>
-        <w:t>Suspendisse feugiat justo et arcu feugiat, id sodales augue tempor. Ut eu nunc augue. Proin nulla ex, blandit ac urna vitae, porttitor dapibus ex. Nunc est orci, luctus at massa a, ultricies cursus nibh. Nunc eros tortor, consequat sed maximus cursus, euismod a felis. Nulla id odio ante. Duis at tincidunt mi. Proin ultricies lacus felis, nec accumsan nunc posuere ac. Suspendisse viverra aliquam justo et congue. Sed id ligula rhoncus ante eleifend molestie. Phasellus commodo nulla magna, nec elementum ex condimentum ut. Vestibulum finibus convallis imperdiet. Duis ut nibh semper, euismod dolor et, mattis leo. Suspendisse efficitur consectetur felis, nec efficitur metus maximus ut.</w:t>
-      </w:r>
-    </w:p>
-    <w:p>
-      <w:pPr>
-        <w:spacing w:before="60" w:line="276" w:lineRule="auto"/>
-        <w:ind w:firstLine="708"/>
-        <w:jc w:val="both"/>
-        <w:rPr>
-          <w:sz w:val="22"/>
-          <w:szCs w:val="22"/>
-        </w:rPr>
-      </w:pPr>
-      <w:r>
-        <w:rPr>
-          <w:sz w:val="22"/>
-          <w:szCs w:val="22"/>
-        </w:rPr>
-        <w:t>Nullam vitae pretium neque, porttitor porttitor eros. Proin et maximus est. Donec hendrerit enim eu nisl ullamcorper dictum. Integer vel luctus nulla. Donec rutrum iaculis ante quis aliquet. Vestibulum nec mauris lacus. Aenean imperdiet metus magna, sit amet pulvinar arcu dictum in. Maecenas non efficitur urna. Nunc sit amet odio sed quam euismod sagittis. Nunc condimentum risus nibh, ac dapibus lorem dapibus id. In eu lacus vitae lectus mattis luctus vel quis libero. Ut faucibus eros leo, ac vehicula libero molestie non. In maximus est a risus venenatis elementum. Phasellus et arcu facilisis, luctus magna quis, cursus ante. Maecenas et massa et nisl dictum lacinia. Proin at elementum lacus.</w:t>
-      </w:r>
-    </w:p>
-    <w:p>
-      <w:pPr>
-        <w:spacing w:before="60" w:line="276" w:lineRule="auto"/>
-        <w:ind w:firstLine="708"/>
-        <w:jc w:val="both"/>
-        <w:rPr>
-          <w:sz w:val="22"/>
-          <w:szCs w:val="22"/>
-        </w:rPr>
-      </w:pPr>
-    </w:p>
-    <w:p>
-      <w:pPr>
-        <w:spacing w:before="60" w:line="276" w:lineRule="auto"/>
-        <w:ind w:firstLine="708"/>
-        <w:jc w:val="both"/>
-        <w:rPr>
-          <w:b/>
-          <w:bCs/>
-          <w:sz w:val="22"/>
-          <w:szCs w:val="22"/>
-        </w:rPr>
-      </w:pPr>
-      <w:r>
-        <w:rPr>
-          <w:b/>
-          <w:bCs/>
-          <w:sz w:val="22"/>
-          <w:szCs w:val="22"/>
-        </w:rPr>
-        <w:t xml:space="preserve">Hastalık Teşhis Karar Destek </w:t>
-      </w:r>
-      <w:r>
-        <w:rPr>
-          <w:b/>
-          <w:bCs/>
-          <w:sz w:val="22"/>
-          <w:szCs w:val="22"/>
-        </w:rPr>
-        <w:t>Uygulaması</w:t>
-      </w:r>
-    </w:p>
-    <w:p>
-      <w:pPr>
-        <w:spacing w:before="60" w:line="276" w:lineRule="auto"/>
-        <w:ind w:firstLine="708"/>
-        <w:jc w:val="both"/>
-        <w:rPr>
-          <w:sz w:val="22"/>
-          <w:szCs w:val="22"/>
-        </w:rPr>
-      </w:pPr>
-      <w:r>
-        <w:rPr>
-          <w:sz w:val="22"/>
-          <w:szCs w:val="22"/>
-        </w:rPr>
-        <w:lastRenderedPageBreak/>
-        <w:t>Morbi vitae diam nec magna congue lacinia nec sed risus. Sed semper sollicitudin luctus. Nullam et molestie mi. Cras non faucibus nibh. Nulla risus eros, scelerisque sit amet ultrices eu, mattis id magna. Duis pulvinar ipsum eu ex hendrerit, non finibus nibh molestie. Quisque viverra convallis enim in luctus. Nullam scelerisque at orci id rutrum. Mauris a vestibulum neque, eu sollicitudin eros. Suspendisse commodo, arcu sit amet aliquam blandit, mi est feugiat elit, sit amet mattis mauris libero ac quam.</w:t>
-      </w:r>
-    </w:p>
-    <w:p>
-      <w:pPr>
-        <w:spacing w:before="60" w:line="276" w:lineRule="auto"/>
-        <w:ind w:firstLine="708"/>
-        <w:jc w:val="both"/>
-        <w:rPr>
-          <w:sz w:val="22"/>
-          <w:szCs w:val="22"/>
-        </w:rPr>
-      </w:pPr>
-    </w:p>
-    <w:p>
-      <w:pPr>
-        <w:spacing w:before="60" w:line="276" w:lineRule="auto"/>
-        <w:ind w:firstLine="708"/>
-        <w:jc w:val="both"/>
-        <w:rPr>
-          <w:i/>
-          <w:iCs/>
-          <w:sz w:val="22"/>
-          <w:szCs w:val="22"/>
-        </w:rPr>
-      </w:pPr>
-      <w:r>
-        <w:rPr>
-          <w:i/>
-          <w:iCs/>
-          <w:sz w:val="22"/>
-          <w:szCs w:val="22"/>
-        </w:rPr>
-        <w:t>Alt Başlık Örneği</w:t>
-      </w:r>
-    </w:p>
-    <w:p>
-      <w:pPr>
-        <w:spacing w:before="60" w:line="276" w:lineRule="auto"/>
-        <w:ind w:firstLine="708"/>
-        <w:jc w:val="both"/>
-        <w:rPr>
-          <w:sz w:val="22"/>
-          <w:szCs w:val="22"/>
-        </w:rPr>
-      </w:pPr>
-      <w:r>
-        <w:rPr>
-          <w:sz w:val="22"/>
-          <w:szCs w:val="22"/>
-        </w:rPr>
-        <w:t xml:space="preserve">Praesent porta nulla non diam feugiat placerat. Proin ut molestie tortor, ut condimentum nisl. Curabitur ultrices porta orci ac pulvinar. Praesent tempor purus ut velit lacinia, quis semper tellus mollis. Interdum et malesuada fames ac ante ipsum primis in faucibus. Cras fermentum nisi dolor, nec tempor nisi porttitor a. Pellentesque diam urna, euismod sed risus eget, molestie tristique tellus. Vivamus quis nunc vitae arcu suscipit ultrices. In malesuada blandit dolor, vitae </w:t>
-      </w:r>
-    </w:p>
-    <w:p>
-      <w:pPr>
-        <w:spacing w:before="60" w:line="276" w:lineRule="auto"/>
-        <w:ind w:firstLine="708"/>
-        <w:jc w:val="both"/>
-        <w:rPr>
-          <w:sz w:val="22"/>
-          <w:szCs w:val="22"/>
-        </w:rPr>
-      </w:pPr>
-    </w:p>
-    <w:p>
-      <w:pPr>
-        <w:spacing w:before="60" w:line="276" w:lineRule="auto"/>
-        <w:ind w:firstLine="708"/>
-        <w:jc w:val="both"/>
-        <w:rPr>
-          <w:b/>
-          <w:bCs/>
-          <w:sz w:val="22"/>
-          <w:szCs w:val="22"/>
-        </w:rPr>
-      </w:pPr>
-      <w:r>
-        <w:rPr>
-          <w:b/>
-          <w:bCs/>
-          <w:sz w:val="22"/>
-          <w:szCs w:val="22"/>
-        </w:rPr>
-        <w:t>Bulgular</w:t>
-      </w:r>
-    </w:p>
-    <w:p>
-      <w:pPr>
-        <w:spacing w:before="60" w:line="276" w:lineRule="auto"/>
-        <w:ind w:firstLine="708"/>
-        <w:jc w:val="both"/>
-        <w:rPr>
-          <w:sz w:val="22"/>
-          <w:szCs w:val="22"/>
-        </w:rPr>
-      </w:pPr>
-      <w:r>
-        <w:rPr>
-          <w:sz w:val="22"/>
-          <w:szCs w:val="22"/>
-        </w:rPr>
-        <w:t>Quisque facilisis velit neque, eget tempor lectus iaculis nec. Aenean in est vulputate mauris porttitor pharetra ut quis quam. Donec maximus, dui eu commodo sollicitudin, dui magna lobortis mauris, id venenatis purus tellus sagittis libero. Cras dolor eros, semper et diam ut, sagittis hendrerit nisi. Donec eleifend quis nisi in tincidunt. Nullam vulputate, purus sed mollis efficitur, dui purus ornare tortor, vel pharetra purus odio a mi. Cras tempor tellus felis, eget aliquam lorem ultrices iaculis. Duis scelerisque risus ut pharetra tempus. Sed dignissim quam sit amet tempus fermentum. Proin laoreet neque eu ipsum consequat malesuada. Curabitur felis ex, tristique at lacinia eu, ornare sed orci. Morbi fringilla sem vel lobortis accumsan. Ut sit amet sem sed risus tincidunt tincidunt. Donec dignissim mauris eros, quis ullamcorper nulla laoreet et. Maecenas at nulla vel est pulvinar iaculis eu non erat. Nunc diam ex, varius ut faucibus ac, tristique in ligula.</w:t>
-      </w:r>
-    </w:p>
-    <w:p>
-      <w:pPr>
-        <w:spacing w:before="60" w:line="276" w:lineRule="auto"/>
-        <w:ind w:firstLine="708"/>
-        <w:jc w:val="both"/>
-        <w:rPr>
-          <w:sz w:val="22"/>
-          <w:szCs w:val="22"/>
-        </w:rPr>
-      </w:pPr>
-    </w:p>
-    <w:p>
-      <w:pPr>
-        <w:spacing w:before="60" w:line="276" w:lineRule="auto"/>
-        <w:ind w:firstLine="708"/>
-        <w:jc w:val="both"/>
-        <w:rPr>
-          <w:b/>
-          <w:bCs/>
-          <w:sz w:val="22"/>
-          <w:szCs w:val="22"/>
-        </w:rPr>
-      </w:pPr>
-      <w:r>
-        <w:rPr>
-          <w:b/>
-          <w:bCs/>
-          <w:sz w:val="22"/>
-          <w:szCs w:val="22"/>
-        </w:rPr>
-        <w:t>Sonuç</w:t>
-      </w:r>
-    </w:p>
-    <w:p>
-      <w:pPr>
-        <w:spacing w:before="60" w:line="276" w:lineRule="auto"/>
-        <w:ind w:firstLine="708"/>
-        <w:jc w:val="both"/>
-        <w:rPr>
-          <w:sz w:val="22"/>
-          <w:szCs w:val="22"/>
-        </w:rPr>
-      </w:pPr>
-      <w:r>
-        <w:rPr>
-          <w:sz w:val="22"/>
-          <w:szCs w:val="22"/>
-        </w:rPr>
-        <w:t>Vivamus id lorem neque. Donec quis consequat mi. Vivamus magna ante, efficitur eu eros nec, vulputate luctus lacus. Donec tincidunt et neque in congue. Nullam lacinia sed urna non fringilla. Donec iaculis cursus dui, sed aliquam lectus ultricies vitae. Etiam condimentum arcu id sapien molestie consectetur. Morbi tristique orci augue, vitae malesuada mauris efficitur ac. Donec accumsan egestas aliquam.</w:t>
-      </w:r>
-      <w:r>
-        <w:rPr>
-          <w:sz w:val="22"/>
-          <w:szCs w:val="22"/>
-        </w:rPr>
-        <w:t xml:space="preserve"> </w:t>
-      </w:r>
-    </w:p>
-    <w:p>
-      <w:pPr>
-        <w:spacing w:line="276" w:lineRule="auto"/>
-        <w:jc w:val="both"/>
-        <w:rPr>
-          <w:noProof/>
-          <w:sz w:val="22"/>
-          <w:szCs w:val="22"/>
-        </w:rPr>
-      </w:pPr>
+      <w:r>
+        <w:rPr>
+          <w:sz w:val="22"/>
+          <w:szCs w:val="22"/>
+        </w:rPr>
+        <w:t>Bu çalışmanın sonucunda, hastalık teşhis karar destek sistemi üzerindeki araştırmaların başarılı bir şekilde tamamlandığı ve değerli bulgular elde edildiği görülmüştür. Geliştirilen sistem, kullanıcı dostu bir web arayüzüyle entegre edilerek, karar ağacı algoritmasıyla doğru ve hızlı teşhisler yapabilme yeteneği göstermiştir. Yüksek doğruluk oranı ve performansıyla, bu sistem hastalık teşhis sürecinde etkili bir destek sunarak, hastaların doğru sınıflandırılması ve tedavi süreçlerinin iyileştirilmesine katkı sağlamaktadır.</w:t>
+      </w:r>
     </w:p>
     <w:p>
       <w:pPr>
         <w:spacing w:line="276" w:lineRule="auto"/>
         <w:ind w:firstLine="708"/>
-        <w:rPr>
-          <w:rStyle w:val="FootnoteReference"/>
+        <w:jc w:val="both"/>
+        <w:rPr>
+          <w:noProof/>
+          <w:sz w:val="22"/>
+          <w:szCs w:val="22"/>
+        </w:rPr>
+      </w:pPr>
+    </w:p>
+    <w:p>
+      <w:pPr>
+        <w:spacing w:line="276" w:lineRule="auto"/>
+        <w:ind w:firstLine="708"/>
+        <w:jc w:val="both"/>
+        <w:rPr>
+          <w:noProof/>
+          <w:sz w:val="22"/>
+          <w:szCs w:val="22"/>
+        </w:rPr>
+      </w:pPr>
+    </w:p>
+    <w:p>
+      <w:pPr>
+        <w:spacing w:line="276" w:lineRule="auto"/>
+        <w:rPr>
+          <w:rStyle w:val="DipnotBavurusu"/>
           <w:b/>
           <w:sz w:val="22"/>
           <w:szCs w:val="22"/>
@@ -1302,116 +881,7 @@
           <w:sz w:val="22"/>
           <w:szCs w:val="22"/>
         </w:rPr>
-        <w:t>G. Eason, B. Noble, and I. N. Sneddon, “On certain integrals of Lipschitz-Hankel type involving products of Bessel functions,” Phil. Trans. Roy. Soc. London, vol. A247, pp. 529–551, April 1955.</w:t>
-      </w:r>
-    </w:p>
-    <w:p>
-      <w:pPr>
-        <w:pStyle w:val="references"/>
-        <w:spacing w:before="60" w:after="0" w:line="276" w:lineRule="auto"/>
-        <w:ind w:left="822" w:hanging="709"/>
-        <w:rPr>
-          <w:sz w:val="22"/>
-          <w:szCs w:val="22"/>
-        </w:rPr>
-      </w:pPr>
-      <w:r>
-        <w:rPr>
-          <w:sz w:val="22"/>
-          <w:szCs w:val="22"/>
-        </w:rPr>
-        <w:t>J. Clerk Maxwell, A Treatise on Electricity and Magnetism, 3rd ed., vol. 2. Oxford: Clarendon, 1892, pp.68–73.</w:t>
-      </w:r>
-    </w:p>
-    <w:p>
-      <w:pPr>
-        <w:pStyle w:val="references"/>
-        <w:spacing w:before="60" w:after="0" w:line="276" w:lineRule="auto"/>
-        <w:ind w:left="822" w:hanging="709"/>
-        <w:rPr>
-          <w:sz w:val="22"/>
-          <w:szCs w:val="22"/>
-        </w:rPr>
-      </w:pPr>
-      <w:r>
-        <w:rPr>
-          <w:sz w:val="22"/>
-          <w:szCs w:val="22"/>
-        </w:rPr>
-        <w:t>I. S. Jacobs and C. P. Bean, “Fine particles, thin films and exchange anisotropy,” in Magnetism, vol. III, G. T. Rado and H. Suhl, Eds. New York: Academic, 1963, pp. 271–350.</w:t>
-      </w:r>
-    </w:p>
-    <w:p>
-      <w:pPr>
-        <w:pStyle w:val="references"/>
-        <w:spacing w:before="60" w:after="0" w:line="276" w:lineRule="auto"/>
-        <w:ind w:left="822" w:hanging="709"/>
-        <w:rPr>
-          <w:sz w:val="22"/>
-          <w:szCs w:val="22"/>
-        </w:rPr>
-      </w:pPr>
-      <w:r>
-        <w:rPr>
-          <w:sz w:val="22"/>
-          <w:szCs w:val="22"/>
-        </w:rPr>
-        <w:t>K. Elissa, “Title of paper if known,” unpublished.</w:t>
-      </w:r>
-    </w:p>
-    <w:p>
-      <w:pPr>
-        <w:pStyle w:val="references"/>
-        <w:spacing w:before="60" w:after="0" w:line="276" w:lineRule="auto"/>
-        <w:ind w:left="822" w:hanging="709"/>
-        <w:rPr>
-          <w:sz w:val="22"/>
-          <w:szCs w:val="22"/>
-        </w:rPr>
-      </w:pPr>
-      <w:r>
-        <w:rPr>
-          <w:sz w:val="22"/>
-          <w:szCs w:val="22"/>
-        </w:rPr>
-        <w:lastRenderedPageBreak/>
-        <w:t>R. Nicole, “Title of paper with only first word capitalized,” J. Name Stand. Abbrev., in press.</w:t>
-      </w:r>
-    </w:p>
-    <w:p>
-      <w:pPr>
-        <w:pStyle w:val="references"/>
-        <w:spacing w:before="60" w:after="0" w:line="276" w:lineRule="auto"/>
-        <w:ind w:left="822" w:hanging="709"/>
-        <w:rPr>
-          <w:sz w:val="22"/>
-          <w:szCs w:val="22"/>
-        </w:rPr>
-      </w:pPr>
-      <w:r>
-        <w:rPr>
-          <w:sz w:val="22"/>
-          <w:szCs w:val="22"/>
-        </w:rPr>
-        <w:t>Y. Yorozu, M. Hirano, K. Oka, and Y. Tagawa, “Electron spectroscopy studies on magneto-optical media and plastic substrate interface,” IEEE Transl. J. Magn. Japan, vol. 2, pp. 740–741, August 1987 [Digests 9th Annual Conf. Magnetics Japan, p. 301, 1982].</w:t>
-      </w:r>
-    </w:p>
-    <w:p>
-      <w:pPr>
-        <w:pStyle w:val="references"/>
-        <w:spacing w:before="60" w:after="0" w:line="276" w:lineRule="auto"/>
-        <w:ind w:left="822" w:hanging="709"/>
-        <w:rPr>
-          <w:sz w:val="22"/>
-          <w:szCs w:val="22"/>
-        </w:rPr>
-      </w:pPr>
-      <w:r>
-        <w:rPr>
-          <w:sz w:val="22"/>
-          <w:szCs w:val="22"/>
-        </w:rPr>
-        <w:t>M. Young, The Technical Writer’s Handbook. Mill Valley, CA: University Science, 1989.</w:t>
+        <w:t>Innova şirketi tarafından sağlanan “Triyaj.xls” veri kümesi.</w:t>
       </w:r>
     </w:p>
     <w:p/>
@@ -1426,7 +896,7 @@
 </file>
 
 <file path=word/endnotes.xml><?xml version="1.0" encoding="utf-8"?>
-<w:endnotes xmlns:wpc="http://schemas.microsoft.com/office/word/2010/wordprocessingCanvas" xmlns:mc="http://schemas.openxmlformats.org/markup-compatibility/2006" xmlns:o="urn:schemas-microsoft-com:office:office" xmlns:r="http://schemas.openxmlformats.org/officeDocument/2006/relationships" xmlns:m="http://schemas.openxmlformats.org/officeDocument/2006/math" xmlns:v="urn:schemas-microsoft-com:vml" xmlns:wp14="http://schemas.microsoft.com/office/word/2010/wordprocessingDrawing" xmlns:wp="http://schemas.openxmlformats.org/drawingml/2006/wordprocessingDrawing" xmlns:w10="urn:schemas-microsoft-com:office:word" xmlns:w="http://schemas.openxmlformats.org/wordprocessingml/2006/main" xmlns:w14="http://schemas.microsoft.com/office/word/2010/wordml" xmlns:w15="http://schemas.microsoft.com/office/word/2012/wordml" xmlns:wpg="http://schemas.microsoft.com/office/word/2010/wordprocessingGroup" xmlns:wpi="http://schemas.microsoft.com/office/word/2010/wordprocessingInk" xmlns:wne="http://schemas.microsoft.com/office/word/2006/wordml" xmlns:wps="http://schemas.microsoft.com/office/word/2010/wordprocessingShape" mc:Ignorable="w14 w15 wp14">
+<w:endnotes xmlns:wpc="http://schemas.microsoft.com/office/word/2010/wordprocessingCanvas" xmlns:cx="http://schemas.microsoft.com/office/drawing/2014/chartex" xmlns:mc="http://schemas.openxmlformats.org/markup-compatibility/2006" xmlns:o="urn:schemas-microsoft-com:office:office" xmlns:r="http://schemas.openxmlformats.org/officeDocument/2006/relationships" xmlns:m="http://schemas.openxmlformats.org/officeDocument/2006/math" xmlns:v="urn:schemas-microsoft-com:vml" xmlns:wp14="http://schemas.microsoft.com/office/word/2010/wordprocessingDrawing" xmlns:wp="http://schemas.openxmlformats.org/drawingml/2006/wordprocessingDrawing" xmlns:w10="urn:schemas-microsoft-com:office:word" xmlns:w="http://schemas.openxmlformats.org/wordprocessingml/2006/main" xmlns:w14="http://schemas.microsoft.com/office/word/2010/wordml" xmlns:w15="http://schemas.microsoft.com/office/word/2012/wordml" xmlns:w16se="http://schemas.microsoft.com/office/word/2015/wordml/symex" xmlns:wpg="http://schemas.microsoft.com/office/word/2010/wordprocessingGroup" xmlns:wpi="http://schemas.microsoft.com/office/word/2010/wordprocessingInk" xmlns:wne="http://schemas.microsoft.com/office/word/2006/wordml" xmlns:wps="http://schemas.microsoft.com/office/word/2010/wordprocessingShape" mc:Ignorable="w14 w15 w16se wp14">
   <w:endnote w:type="separator" w:id="-1">
     <w:p>
       <w:r>
@@ -1445,7 +915,7 @@
 </file>
 
 <file path=word/footnotes.xml><?xml version="1.0" encoding="utf-8"?>
-<w:footnotes xmlns:wpc="http://schemas.microsoft.com/office/word/2010/wordprocessingCanvas" xmlns:mc="http://schemas.openxmlformats.org/markup-compatibility/2006" xmlns:o="urn:schemas-microsoft-com:office:office" xmlns:r="http://schemas.openxmlformats.org/officeDocument/2006/relationships" xmlns:m="http://schemas.openxmlformats.org/officeDocument/2006/math" xmlns:v="urn:schemas-microsoft-com:vml" xmlns:wp14="http://schemas.microsoft.com/office/word/2010/wordprocessingDrawing" xmlns:wp="http://schemas.openxmlformats.org/drawingml/2006/wordprocessingDrawing" xmlns:w10="urn:schemas-microsoft-com:office:word" xmlns:w="http://schemas.openxmlformats.org/wordprocessingml/2006/main" xmlns:w14="http://schemas.microsoft.com/office/word/2010/wordml" xmlns:w15="http://schemas.microsoft.com/office/word/2012/wordml" xmlns:wpg="http://schemas.microsoft.com/office/word/2010/wordprocessingGroup" xmlns:wpi="http://schemas.microsoft.com/office/word/2010/wordprocessingInk" xmlns:wne="http://schemas.microsoft.com/office/word/2006/wordml" xmlns:wps="http://schemas.microsoft.com/office/word/2010/wordprocessingShape" mc:Ignorable="w14 w15 wp14">
+<w:footnotes xmlns:wpc="http://schemas.microsoft.com/office/word/2010/wordprocessingCanvas" xmlns:cx="http://schemas.microsoft.com/office/drawing/2014/chartex" xmlns:mc="http://schemas.openxmlformats.org/markup-compatibility/2006" xmlns:o="urn:schemas-microsoft-com:office:office" xmlns:r="http://schemas.openxmlformats.org/officeDocument/2006/relationships" xmlns:m="http://schemas.openxmlformats.org/officeDocument/2006/math" xmlns:v="urn:schemas-microsoft-com:vml" xmlns:wp14="http://schemas.microsoft.com/office/word/2010/wordprocessingDrawing" xmlns:wp="http://schemas.openxmlformats.org/drawingml/2006/wordprocessingDrawing" xmlns:w10="urn:schemas-microsoft-com:office:word" xmlns:w="http://schemas.openxmlformats.org/wordprocessingml/2006/main" xmlns:w14="http://schemas.microsoft.com/office/word/2010/wordml" xmlns:w15="http://schemas.microsoft.com/office/word/2012/wordml" xmlns:w16se="http://schemas.microsoft.com/office/word/2015/wordml/symex" xmlns:wpg="http://schemas.microsoft.com/office/word/2010/wordprocessingGroup" xmlns:wpi="http://schemas.microsoft.com/office/word/2010/wordprocessingInk" xmlns:wne="http://schemas.microsoft.com/office/word/2006/wordml" xmlns:wps="http://schemas.microsoft.com/office/word/2010/wordprocessingShape" mc:Ignorable="w14 w15 w16se wp14">
   <w:footnote w:type="separator" w:id="-1">
     <w:p>
       <w:r>
@@ -1457,33 +927,6 @@
     <w:p>
       <w:r>
         <w:continuationSeparator/>
-      </w:r>
-    </w:p>
-  </w:footnote>
-  <w:footnote w:id="1">
-    <w:p>
-      <w:pPr>
-        <w:pStyle w:val="FootnoteText"/>
-        <w:jc w:val="both"/>
-        <w:rPr>
-          <w:sz w:val="20"/>
-          <w:szCs w:val="20"/>
-        </w:rPr>
-      </w:pPr>
-      <w:r>
-        <w:rPr>
-          <w:rStyle w:val="FootnoteReference"/>
-          <w:sz w:val="20"/>
-          <w:szCs w:val="20"/>
-        </w:rPr>
-        <w:footnoteRef/>
-      </w:r>
-      <w:r>
-        <w:rPr>
-          <w:sz w:val="20"/>
-          <w:szCs w:val="20"/>
-        </w:rPr>
-        <w:t xml:space="preserve"> Metin içindeki dipnotlar 10 punto ile yazılmalıdır.</w:t>
       </w:r>
     </w:p>
   </w:footnote>
@@ -1491,7 +934,7 @@
 </file>
 
 <file path=word/numbering.xml><?xml version="1.0" encoding="utf-8"?>
-<w:numbering xmlns:wpc="http://schemas.microsoft.com/office/word/2010/wordprocessingCanvas" xmlns:mc="http://schemas.openxmlformats.org/markup-compatibility/2006" xmlns:o="urn:schemas-microsoft-com:office:office" xmlns:r="http://schemas.openxmlformats.org/officeDocument/2006/relationships" xmlns:m="http://schemas.openxmlformats.org/officeDocument/2006/math" xmlns:v="urn:schemas-microsoft-com:vml" xmlns:wp14="http://schemas.microsoft.com/office/word/2010/wordprocessingDrawing" xmlns:wp="http://schemas.openxmlformats.org/drawingml/2006/wordprocessingDrawing" xmlns:w10="urn:schemas-microsoft-com:office:word" xmlns:w="http://schemas.openxmlformats.org/wordprocessingml/2006/main" xmlns:w14="http://schemas.microsoft.com/office/word/2010/wordml" xmlns:w15="http://schemas.microsoft.com/office/word/2012/wordml" xmlns:wpg="http://schemas.microsoft.com/office/word/2010/wordprocessingGroup" xmlns:wpi="http://schemas.microsoft.com/office/word/2010/wordprocessingInk" xmlns:wne="http://schemas.microsoft.com/office/word/2006/wordml" xmlns:wps="http://schemas.microsoft.com/office/word/2010/wordprocessingShape" mc:Ignorable="w14 w15 wp14">
+<w:numbering xmlns:wpc="http://schemas.microsoft.com/office/word/2010/wordprocessingCanvas" xmlns:cx="http://schemas.microsoft.com/office/drawing/2014/chartex" xmlns:mc="http://schemas.openxmlformats.org/markup-compatibility/2006" xmlns:o="urn:schemas-microsoft-com:office:office" xmlns:r="http://schemas.openxmlformats.org/officeDocument/2006/relationships" xmlns:m="http://schemas.openxmlformats.org/officeDocument/2006/math" xmlns:v="urn:schemas-microsoft-com:vml" xmlns:wp14="http://schemas.microsoft.com/office/word/2010/wordprocessingDrawing" xmlns:wp="http://schemas.openxmlformats.org/drawingml/2006/wordprocessingDrawing" xmlns:w10="urn:schemas-microsoft-com:office:word" xmlns:w="http://schemas.openxmlformats.org/wordprocessingml/2006/main" xmlns:w14="http://schemas.microsoft.com/office/word/2010/wordml" xmlns:w15="http://schemas.microsoft.com/office/word/2012/wordml" xmlns:w16se="http://schemas.microsoft.com/office/word/2015/wordml/symex" xmlns:wpg="http://schemas.microsoft.com/office/word/2010/wordprocessingGroup" xmlns:wpi="http://schemas.microsoft.com/office/word/2010/wordprocessingInk" xmlns:wne="http://schemas.microsoft.com/office/word/2006/wordml" xmlns:wps="http://schemas.microsoft.com/office/word/2010/wordprocessingShape" mc:Ignorable="w14 w15 w16se wp14">
   <w:abstractNum w:abstractNumId="0" w15:restartNumberingAfterBreak="0">
     <w:nsid w:val="3CF42E28"/>
     <w:multiLevelType w:val="hybridMultilevel"/>
@@ -1642,7 +1085,7 @@
 </file>
 
 <file path=word/styles.xml><?xml version="1.0" encoding="utf-8"?>
-<w:styles xmlns:mc="http://schemas.openxmlformats.org/markup-compatibility/2006" xmlns:r="http://schemas.openxmlformats.org/officeDocument/2006/relationships" xmlns:w="http://schemas.openxmlformats.org/wordprocessingml/2006/main" xmlns:w14="http://schemas.microsoft.com/office/word/2010/wordml" xmlns:w15="http://schemas.microsoft.com/office/word/2012/wordml" mc:Ignorable="w14 w15">
+<w:styles xmlns:mc="http://schemas.openxmlformats.org/markup-compatibility/2006" xmlns:r="http://schemas.openxmlformats.org/officeDocument/2006/relationships" xmlns:w="http://schemas.openxmlformats.org/wordprocessingml/2006/main" xmlns:w14="http://schemas.microsoft.com/office/word/2010/wordml" xmlns:w15="http://schemas.microsoft.com/office/word/2012/wordml" xmlns:w16se="http://schemas.microsoft.com/office/word/2015/wordml/symex" mc:Ignorable="w14 w15 w16se">
   <w:docDefaults>
     <w:rPrDefault>
       <w:rPr>
@@ -2030,16 +1473,16 @@
   <w:style w:type="paragraph" w:default="1" w:styleId="Normal">
     <w:name w:val="Normal"/>
     <w:qFormat/>
-    <w:rsid w:val="008E6DC6"/>
+    <w:rsid w:val="00C82F34"/>
     <w:rPr>
       <w:rFonts w:ascii="Times New Roman" w:eastAsia="Times New Roman" w:hAnsi="Times New Roman" w:cs="Times New Roman"/>
     </w:rPr>
   </w:style>
-  <w:style w:type="paragraph" w:styleId="Heading1">
+  <w:style w:type="paragraph" w:styleId="Balk1">
     <w:name w:val="heading 1"/>
     <w:basedOn w:val="Normal"/>
     <w:next w:val="Normal"/>
-    <w:link w:val="Heading1Char"/>
+    <w:link w:val="Balk1Char"/>
     <w:uiPriority w:val="9"/>
     <w:qFormat/>
     <w:rsid w:val="00001AF1"/>
@@ -2058,13 +1501,13 @@
       <w:szCs w:val="32"/>
     </w:rPr>
   </w:style>
-  <w:style w:type="character" w:default="1" w:styleId="DefaultParagraphFont">
+  <w:style w:type="character" w:default="1" w:styleId="VarsaylanParagrafYazTipi">
     <w:name w:val="Default Paragraph Font"/>
     <w:uiPriority w:val="1"/>
     <w:semiHidden/>
     <w:unhideWhenUsed/>
   </w:style>
-  <w:style w:type="table" w:default="1" w:styleId="TableNormal">
+  <w:style w:type="table" w:default="1" w:styleId="NormalTablo">
     <w:name w:val="Normal Table"/>
     <w:uiPriority w:val="99"/>
     <w:semiHidden/>
@@ -2079,16 +1522,16 @@
       </w:tblCellMar>
     </w:tblPr>
   </w:style>
-  <w:style w:type="numbering" w:default="1" w:styleId="NoList">
+  <w:style w:type="numbering" w:default="1" w:styleId="ListeYok">
     <w:name w:val="No List"/>
     <w:uiPriority w:val="99"/>
     <w:semiHidden/>
     <w:unhideWhenUsed/>
   </w:style>
-  <w:style w:type="character" w:customStyle="1" w:styleId="Heading1Char">
-    <w:name w:val="Heading 1 Char"/>
-    <w:basedOn w:val="DefaultParagraphFont"/>
-    <w:link w:val="Heading1"/>
+  <w:style w:type="character" w:customStyle="1" w:styleId="Balk1Char">
+    <w:name w:val="Başlık 1 Char"/>
+    <w:basedOn w:val="VarsaylanParagrafYazTipi"/>
+    <w:link w:val="Balk1"/>
     <w:uiPriority w:val="9"/>
     <w:rsid w:val="00001AF1"/>
     <w:rPr>
@@ -2100,29 +1543,29 @@
       <w:lang w:eastAsia="tr-TR"/>
     </w:rPr>
   </w:style>
-  <w:style w:type="character" w:styleId="FootnoteReference">
+  <w:style w:type="character" w:styleId="DipnotBavurusu">
     <w:name w:val="footnote reference"/>
-    <w:basedOn w:val="DefaultParagraphFont"/>
+    <w:basedOn w:val="VarsaylanParagrafYazTipi"/>
     <w:uiPriority w:val="99"/>
     <w:rsid w:val="00001AF1"/>
     <w:rPr>
       <w:vertAlign w:val="superscript"/>
     </w:rPr>
   </w:style>
-  <w:style w:type="paragraph" w:styleId="FootnoteText">
+  <w:style w:type="paragraph" w:styleId="DipnotMetni">
     <w:name w:val="footnote text"/>
     <w:aliases w:val=" Char,Char,Plonk,Dipnot Metni Char Char Char Char Char Char,Dipnot Metni Char Char Char Char Char,Dipnot Metni Char Char Char Char Char Char Char Char Char,Dipnot Metni Char Char Char Char,Dipnot Metni Char Char Char"/>
     <w:basedOn w:val="Normal"/>
-    <w:link w:val="FootnoteTextChar"/>
+    <w:link w:val="DipnotMetniChar"/>
     <w:uiPriority w:val="99"/>
     <w:qFormat/>
     <w:rsid w:val="00001AF1"/>
   </w:style>
-  <w:style w:type="character" w:customStyle="1" w:styleId="FootnoteTextChar">
-    <w:name w:val="Footnote Text Char"/>
+  <w:style w:type="character" w:customStyle="1" w:styleId="DipnotMetniChar">
+    <w:name w:val="Dipnot Metni Char"/>
     <w:aliases w:val=" Char Char,Char Char,Plonk Char,Dipnot Metni Char Char Char Char Char Char Char,Dipnot Metni Char Char Char Char Char Char1,Dipnot Metni Char Char Char Char Char Char Char Char Char Char,Dipnot Metni Char Char Char Char Char1"/>
-    <w:basedOn w:val="DefaultParagraphFont"/>
-    <w:link w:val="FootnoteText"/>
+    <w:basedOn w:val="VarsaylanParagrafYazTipi"/>
+    <w:link w:val="DipnotMetni"/>
     <w:uiPriority w:val="99"/>
     <w:rsid w:val="00001AF1"/>
     <w:rPr>
@@ -2143,7 +1586,7 @@
       <w:spacing w:before="100" w:beforeAutospacing="1" w:after="100" w:afterAutospacing="1"/>
     </w:pPr>
   </w:style>
-  <w:style w:type="paragraph" w:styleId="ListParagraph">
+  <w:style w:type="paragraph" w:styleId="ListeParagraf">
     <w:name w:val="List Paragraph"/>
     <w:basedOn w:val="Normal"/>
     <w:uiPriority w:val="34"/>

</xml_diff>